<commit_message>
thêm mô tả phương thức
</commit_message>
<xml_diff>
--- a/[Mẫu] Quản lý thiết bị/ThietKeChucNang/Cá nhân/[TKCN]_1560177.docx
+++ b/[Mẫu] Quản lý thiết bị/ThietKeChucNang/Cá nhân/[TKCN]_1560177.docx
@@ -52,8 +52,350 @@
           </wp:inline>
         </w:drawing>
       </w:r>
-      <w:bookmarkStart w:id="0" w:name="_GoBack"/>
+    </w:p>
+    <w:p>
+      <w:r>
+        <w:lastRenderedPageBreak/>
+        <w:t>Mô tả các phương thức</w:t>
+      </w:r>
+    </w:p>
+    <w:tbl>
+      <w:tblPr>
+        <w:tblStyle w:val="TableGrid"/>
+        <w:tblW w:w="0" w:type="auto"/>
+        <w:tblLook w:val="04A0" w:firstRow="1" w:lastRow="0" w:firstColumn="1" w:lastColumn="0" w:noHBand="0" w:noVBand="1"/>
+      </w:tblPr>
+      <w:tblGrid>
+        <w:gridCol w:w="4675"/>
+        <w:gridCol w:w="4675"/>
+      </w:tblGrid>
+      <w:tr>
+        <w:trPr>
+          <w:trHeight w:val="547"/>
+        </w:trPr>
+        <w:tc>
+          <w:tcPr>
+            <w:tcW w:w="9350" w:type="dxa"/>
+            <w:gridSpan w:val="2"/>
+          </w:tcPr>
+          <w:p>
+            <w:pPr>
+              <w:jc w:val="center"/>
+            </w:pPr>
+            <w:bookmarkStart w:id="0" w:name="_GoBack" w:colFirst="1" w:colLast="1"/>
+            <w:r>
+              <w:t>Them</w:t>
+            </w:r>
+            <w:r>
+              <w:t>GiangVien</w:t>
+            </w:r>
+          </w:p>
+        </w:tc>
+      </w:tr>
+      <w:tr>
+        <w:tc>
+          <w:tcPr>
+            <w:tcW w:w="4675" w:type="dxa"/>
+          </w:tcPr>
+          <w:p>
+            <w:r>
+              <w:t>Đầu vào</w:t>
+            </w:r>
+          </w:p>
+        </w:tc>
+        <w:tc>
+          <w:tcPr>
+            <w:tcW w:w="4675" w:type="dxa"/>
+          </w:tcPr>
+          <w:p>
+            <w:r>
+              <w:t>GiangVien</w:t>
+            </w:r>
+          </w:p>
+        </w:tc>
+      </w:tr>
+      <w:tr>
+        <w:tc>
+          <w:tcPr>
+            <w:tcW w:w="4675" w:type="dxa"/>
+          </w:tcPr>
+          <w:p>
+            <w:r>
+              <w:t>Đầu ra</w:t>
+            </w:r>
+          </w:p>
+        </w:tc>
+        <w:tc>
+          <w:tcPr>
+            <w:tcW w:w="4675" w:type="dxa"/>
+          </w:tcPr>
+          <w:p>
+            <w:r>
+              <w:t>int</w:t>
+            </w:r>
+          </w:p>
+        </w:tc>
+      </w:tr>
+      <w:tr>
+        <w:tc>
+          <w:tcPr>
+            <w:tcW w:w="4675" w:type="dxa"/>
+          </w:tcPr>
+          <w:p>
+            <w:r>
+              <w:t>Mô tả</w:t>
+            </w:r>
+          </w:p>
+        </w:tc>
+        <w:tc>
+          <w:tcPr>
+            <w:tcW w:w="4675" w:type="dxa"/>
+          </w:tcPr>
+          <w:p>
+            <w:r>
+              <w:t xml:space="preserve">Thêm một </w:t>
+            </w:r>
+            <w:r>
+              <w:t>giảng viên vào cơ sở dữ liệu</w:t>
+            </w:r>
+            <w:r>
+              <w:t>, nếu thành công thì trả ra giá trị 1, ngược lại trả ra giá trị 0</w:t>
+            </w:r>
+          </w:p>
+        </w:tc>
+      </w:tr>
       <w:bookmarkEnd w:id="0"/>
+    </w:tbl>
+    <w:p>
+      <w:pPr>
+        <w:jc w:val="center"/>
+      </w:pPr>
+    </w:p>
+    <w:tbl>
+      <w:tblPr>
+        <w:tblStyle w:val="TableGrid"/>
+        <w:tblW w:w="0" w:type="auto"/>
+        <w:tblLook w:val="04A0" w:firstRow="1" w:lastRow="0" w:firstColumn="1" w:lastColumn="0" w:noHBand="0" w:noVBand="1"/>
+      </w:tblPr>
+      <w:tblGrid>
+        <w:gridCol w:w="4675"/>
+        <w:gridCol w:w="4675"/>
+      </w:tblGrid>
+      <w:tr>
+        <w:trPr>
+          <w:trHeight w:val="547"/>
+        </w:trPr>
+        <w:tc>
+          <w:tcPr>
+            <w:tcW w:w="9350" w:type="dxa"/>
+            <w:gridSpan w:val="2"/>
+          </w:tcPr>
+          <w:p>
+            <w:pPr>
+              <w:jc w:val="center"/>
+            </w:pPr>
+            <w:r>
+              <w:t>CapNhat</w:t>
+            </w:r>
+            <w:r>
+              <w:t>GiangVien</w:t>
+            </w:r>
+          </w:p>
+        </w:tc>
+      </w:tr>
+      <w:tr>
+        <w:tc>
+          <w:tcPr>
+            <w:tcW w:w="4675" w:type="dxa"/>
+          </w:tcPr>
+          <w:p>
+            <w:r>
+              <w:t>Đầu vào</w:t>
+            </w:r>
+          </w:p>
+        </w:tc>
+        <w:tc>
+          <w:tcPr>
+            <w:tcW w:w="4675" w:type="dxa"/>
+          </w:tcPr>
+          <w:p>
+            <w:r>
+              <w:t>GiangVien</w:t>
+            </w:r>
+          </w:p>
+        </w:tc>
+      </w:tr>
+      <w:tr>
+        <w:tc>
+          <w:tcPr>
+            <w:tcW w:w="4675" w:type="dxa"/>
+          </w:tcPr>
+          <w:p>
+            <w:r>
+              <w:t>Đầu ra</w:t>
+            </w:r>
+          </w:p>
+        </w:tc>
+        <w:tc>
+          <w:tcPr>
+            <w:tcW w:w="4675" w:type="dxa"/>
+          </w:tcPr>
+          <w:p>
+            <w:r>
+              <w:t>int</w:t>
+            </w:r>
+          </w:p>
+        </w:tc>
+      </w:tr>
+      <w:tr>
+        <w:tc>
+          <w:tcPr>
+            <w:tcW w:w="4675" w:type="dxa"/>
+          </w:tcPr>
+          <w:p>
+            <w:r>
+              <w:t>Mô tả</w:t>
+            </w:r>
+          </w:p>
+        </w:tc>
+        <w:tc>
+          <w:tcPr>
+            <w:tcW w:w="4675" w:type="dxa"/>
+          </w:tcPr>
+          <w:p>
+            <w:r>
+              <w:t>Cập nhật một</w:t>
+            </w:r>
+            <w:r>
+              <w:t xml:space="preserve"> giảng viên </w:t>
+            </w:r>
+            <w:r>
+              <w:t>trong</w:t>
+            </w:r>
+            <w:r>
+              <w:t xml:space="preserve"> cơ sở dữ liệu, nếu thành công thì trả ra giá trị 1, ngược lại trả ra giá trị 0</w:t>
+            </w:r>
+          </w:p>
+        </w:tc>
+      </w:tr>
+    </w:tbl>
+    <w:p>
+      <w:pPr>
+        <w:jc w:val="center"/>
+      </w:pPr>
+    </w:p>
+    <w:tbl>
+      <w:tblPr>
+        <w:tblStyle w:val="TableGrid"/>
+        <w:tblW w:w="0" w:type="auto"/>
+        <w:tblLook w:val="04A0" w:firstRow="1" w:lastRow="0" w:firstColumn="1" w:lastColumn="0" w:noHBand="0" w:noVBand="1"/>
+      </w:tblPr>
+      <w:tblGrid>
+        <w:gridCol w:w="4675"/>
+        <w:gridCol w:w="4675"/>
+      </w:tblGrid>
+      <w:tr>
+        <w:trPr>
+          <w:trHeight w:val="547"/>
+        </w:trPr>
+        <w:tc>
+          <w:tcPr>
+            <w:tcW w:w="9350" w:type="dxa"/>
+            <w:gridSpan w:val="2"/>
+          </w:tcPr>
+          <w:p>
+            <w:pPr>
+              <w:jc w:val="center"/>
+            </w:pPr>
+            <w:r>
+              <w:t>Xoa</w:t>
+            </w:r>
+            <w:r>
+              <w:t>GiangVien</w:t>
+            </w:r>
+          </w:p>
+        </w:tc>
+      </w:tr>
+      <w:tr>
+        <w:tc>
+          <w:tcPr>
+            <w:tcW w:w="4675" w:type="dxa"/>
+          </w:tcPr>
+          <w:p>
+            <w:r>
+              <w:t>Đầu vào</w:t>
+            </w:r>
+          </w:p>
+        </w:tc>
+        <w:tc>
+          <w:tcPr>
+            <w:tcW w:w="4675" w:type="dxa"/>
+          </w:tcPr>
+          <w:p>
+            <w:r>
+              <w:t>GiangVien</w:t>
+            </w:r>
+          </w:p>
+        </w:tc>
+      </w:tr>
+      <w:tr>
+        <w:tc>
+          <w:tcPr>
+            <w:tcW w:w="4675" w:type="dxa"/>
+          </w:tcPr>
+          <w:p>
+            <w:r>
+              <w:t>Đầu ra</w:t>
+            </w:r>
+          </w:p>
+        </w:tc>
+        <w:tc>
+          <w:tcPr>
+            <w:tcW w:w="4675" w:type="dxa"/>
+          </w:tcPr>
+          <w:p>
+            <w:r>
+              <w:t>int</w:t>
+            </w:r>
+          </w:p>
+        </w:tc>
+      </w:tr>
+      <w:tr>
+        <w:tc>
+          <w:tcPr>
+            <w:tcW w:w="4675" w:type="dxa"/>
+          </w:tcPr>
+          <w:p>
+            <w:r>
+              <w:t>Mô tả</w:t>
+            </w:r>
+          </w:p>
+        </w:tc>
+        <w:tc>
+          <w:tcPr>
+            <w:tcW w:w="4675" w:type="dxa"/>
+          </w:tcPr>
+          <w:p>
+            <w:r>
+              <w:t>Xóa</w:t>
+            </w:r>
+            <w:r>
+              <w:t xml:space="preserve"> một giảng viên </w:t>
+            </w:r>
+            <w:r>
+              <w:t>ra khỏi</w:t>
+            </w:r>
+            <w:r>
+              <w:t xml:space="preserve"> cơ sở dữ liệu, nếu thành công thì trả ra giá trị 1, ngược lại trả ra giá trị 0</w:t>
+            </w:r>
+          </w:p>
+        </w:tc>
+      </w:tr>
+    </w:tbl>
+    <w:p>
+      <w:pPr>
+        <w:jc w:val="center"/>
+      </w:pPr>
     </w:p>
     <w:sectPr>
       <w:pgSz w:w="12240" w:h="15840"/>
@@ -490,6 +832,25 @@
     <w:semiHidden/>
     <w:unhideWhenUsed/>
   </w:style>
+  <w:style w:type="table" w:styleId="TableGrid">
+    <w:name w:val="Table Grid"/>
+    <w:basedOn w:val="TableNormal"/>
+    <w:uiPriority w:val="39"/>
+    <w:rsid w:val="00EF73EF"/>
+    <w:pPr>
+      <w:spacing w:after="0" w:line="240" w:lineRule="auto"/>
+    </w:pPr>
+    <w:tblPr>
+      <w:tblBorders>
+        <w:top w:val="single" w:sz="4" w:space="0" w:color="auto"/>
+        <w:left w:val="single" w:sz="4" w:space="0" w:color="auto"/>
+        <w:bottom w:val="single" w:sz="4" w:space="0" w:color="auto"/>
+        <w:right w:val="single" w:sz="4" w:space="0" w:color="auto"/>
+        <w:insideH w:val="single" w:sz="4" w:space="0" w:color="auto"/>
+        <w:insideV w:val="single" w:sz="4" w:space="0" w:color="auto"/>
+      </w:tblBorders>
+    </w:tblPr>
+  </w:style>
 </w:styles>
 </file>
 

</xml_diff>